<commit_message>
Wrothe the test plan and changed the test requirements
</commit_message>
<xml_diff>
--- a/test/TestPlan.docx
+++ b/test/TestPlan.docx
@@ -1,18 +1,890 @@
 
 <file path=word/document.xml><?xml version="1.0" encoding="utf-8"?>
-<w:document xmlns:wpc="http://schemas.microsoft.com/office/word/2010/wordprocessingCanvas" xmlns:cx="http://schemas.microsoft.com/office/drawing/2014/chartex" xmlns:cx1="http://schemas.microsoft.com/office/drawing/2015/9/8/chartex" xmlns:cx2="http://schemas.microsoft.com/office/drawing/2015/10/21/chartex" xmlns:cx3="http://schemas.microsoft.com/office/drawing/2016/5/9/chartex" xmlns:cx4="http://schemas.microsoft.com/office/drawing/2016/5/10/chartex" xmlns:cx5="http://schemas.microsoft.com/office/drawing/2016/5/11/chartex" xmlns:cx6="http://schemas.microsoft.com/office/drawing/2016/5/12/chartex" xmlns:cx7="http://schemas.microsoft.com/office/drawing/2016/5/13/chartex" xmlns:cx8="http://schemas.microsoft.com/office/drawing/2016/5/14/chartex" xmlns:mc="http://schemas.openxmlformats.org/markup-compatibility/2006" xmlns:aink="http://schemas.microsoft.com/office/drawing/2016/ink" xmlns:am3d="http://schemas.microsoft.com/office/drawing/2017/model3d" xmlns:o="urn:schemas-microsoft-com:office:office" xmlns:r="http://schemas.openxmlformats.org/officeDocument/2006/relationships" xmlns:m="http://schemas.openxmlformats.org/officeDocument/2006/math" xmlns:v="urn:schemas-microsoft-com:vml" xmlns:wp14="http://schemas.microsoft.com/office/word/2010/wordprocessingDrawing" xmlns:wp="http://schemas.openxmlformats.org/drawingml/2006/wordprocessingDrawing" xmlns:w10="urn:schemas-microsoft-com:office:word" xmlns:w="http://schemas.openxmlformats.org/wordprocessingml/2006/main" xmlns:w14="http://schemas.microsoft.com/office/word/2010/wordml" xmlns:w15="http://schemas.microsoft.com/office/word/2012/wordml" xmlns:w16cex="http://schemas.microsoft.com/office/word/2018/wordml/cex" xmlns:w16cid="http://schemas.microsoft.com/office/word/2016/wordml/cid" xmlns:w16="http://schemas.microsoft.com/office/word/2018/wordml" xmlns:w16sdtdh="http://schemas.microsoft.com/office/word/2020/wordml/sdtdatahash" xmlns:w16se="http://schemas.microsoft.com/office/word/2015/wordml/symex" xmlns:wpg="http://schemas.microsoft.com/office/word/2010/wordprocessingGroup" xmlns:wpi="http://schemas.microsoft.com/office/word/2010/wordprocessingInk" xmlns:wne="http://schemas.microsoft.com/office/word/2006/wordml" xmlns:wps="http://schemas.microsoft.com/office/word/2010/wordprocessingShape" mc:Ignorable="w14 w15 w16se w16cid w16 w16cex w16sdtdh wp14">
+<w:document xmlns:wpc="http://schemas.microsoft.com/office/word/2010/wordprocessingCanvas" xmlns:mc="http://schemas.openxmlformats.org/markup-compatibility/2006" xmlns:o="urn:schemas-microsoft-com:office:office" xmlns:r="http://schemas.openxmlformats.org/officeDocument/2006/relationships" xmlns:m="http://schemas.openxmlformats.org/officeDocument/2006/math" xmlns:v="urn:schemas-microsoft-com:vml" xmlns:wp14="http://schemas.microsoft.com/office/word/2010/wordprocessingDrawing" xmlns:wp="http://schemas.openxmlformats.org/drawingml/2006/wordprocessingDrawing" xmlns:w10="urn:schemas-microsoft-com:office:word" xmlns:w="http://schemas.openxmlformats.org/wordprocessingml/2006/main" xmlns:w14="http://schemas.microsoft.com/office/word/2010/wordml" xmlns:w15="http://schemas.microsoft.com/office/word/2012/wordml" xmlns:wpg="http://schemas.microsoft.com/office/word/2010/wordprocessingGroup" xmlns:wpi="http://schemas.microsoft.com/office/word/2010/wordprocessingInk" xmlns:wne="http://schemas.microsoft.com/office/word/2006/wordml" xmlns:wps="http://schemas.microsoft.com/office/word/2010/wordprocessingShape" mc:Ignorable="w14 w15 wp14">
   <w:body>
     <w:p>
       <w:pPr>
         <w:pStyle w:val="a3"/>
-        <w:rPr>
-          <w:lang w:val="en-US"/>
-        </w:rPr>
-      </w:pPr>
-      <w:r>
-        <w:t>Тесты</w:t>
-      </w:r>
-    </w:p>
+      </w:pPr>
+      <w:r>
+        <w:t>Тест план</w:t>
+      </w:r>
+    </w:p>
+    <w:p>
+      <w:pPr>
+        <w:pStyle w:val="1"/>
+      </w:pPr>
+      <w:r>
+        <w:t>Позитивное тестирование</w:t>
+      </w:r>
+    </w:p>
+    <w:p>
+      <w:pPr>
+        <w:rPr>
+          <w:b/>
+        </w:rPr>
+      </w:pPr>
+      <w:r>
+        <w:rPr>
+          <w:b/>
+        </w:rPr>
+        <w:t xml:space="preserve">Тест </w:t>
+      </w:r>
+      <w:proofErr w:type="spellStart"/>
+      <w:r>
+        <w:rPr>
+          <w:b/>
+          <w:lang w:val="en-US"/>
+        </w:rPr>
+        <w:t>CreateCarControlTest</w:t>
+      </w:r>
+      <w:proofErr w:type="spellEnd"/>
+    </w:p>
+    <w:p>
+      <w:r>
+        <w:t xml:space="preserve">Описание: в этом тесте проверяется корректность создания объекта класса </w:t>
+      </w:r>
+      <w:proofErr w:type="spellStart"/>
+      <w:proofErr w:type="gramStart"/>
+      <w:r>
+        <w:rPr>
+          <w:lang w:val="en-US"/>
+        </w:rPr>
+        <w:t>CarControl</w:t>
+      </w:r>
+      <w:proofErr w:type="spellEnd"/>
+      <w:r>
+        <w:t xml:space="preserve">  </w:t>
+      </w:r>
+      <w:r>
+        <w:t>с</w:t>
+      </w:r>
+      <w:proofErr w:type="gramEnd"/>
+      <w:r>
+        <w:t xml:space="preserve"> помощью массива объектов класса </w:t>
+      </w:r>
+      <w:r>
+        <w:rPr>
+          <w:lang w:val="en-US"/>
+        </w:rPr>
+        <w:t>Car</w:t>
+      </w:r>
+      <w:r>
+        <w:t>.</w:t>
+      </w:r>
+    </w:p>
+    <w:p>
+      <w:r>
+        <w:t>Входные данные:</w:t>
+      </w:r>
+    </w:p>
+    <w:p>
+      <w:pPr>
+        <w:pStyle w:val="a5"/>
+        <w:numPr>
+          <w:ilvl w:val="0"/>
+          <w:numId w:val="1"/>
+        </w:numPr>
+        <w:rPr>
+          <w:lang w:val="en-US"/>
+        </w:rPr>
+      </w:pPr>
+      <w:r>
+        <w:rPr>
+          <w:lang w:val="en-US"/>
+        </w:rPr>
+        <w:t xml:space="preserve">Car[] cars, </w:t>
+      </w:r>
+      <w:r>
+        <w:t>заполнен данными;</w:t>
+      </w:r>
+    </w:p>
+    <w:p>
+      <w:pPr>
+        <w:pStyle w:val="a5"/>
+        <w:numPr>
+          <w:ilvl w:val="0"/>
+          <w:numId w:val="1"/>
+        </w:numPr>
+        <w:rPr>
+          <w:lang w:val="en-US"/>
+        </w:rPr>
+      </w:pPr>
+      <w:proofErr w:type="spellStart"/>
+      <w:r>
+        <w:rPr>
+          <w:lang w:val="en-US"/>
+        </w:rPr>
+        <w:t>CarControl</w:t>
+      </w:r>
+      <w:proofErr w:type="spellEnd"/>
+      <w:r>
+        <w:rPr>
+          <w:lang w:val="en-US"/>
+        </w:rPr>
+        <w:t xml:space="preserve"> </w:t>
+      </w:r>
+      <w:proofErr w:type="spellStart"/>
+      <w:r>
+        <w:rPr>
+          <w:lang w:val="en-US"/>
+        </w:rPr>
+        <w:t>carControl</w:t>
+      </w:r>
+      <w:proofErr w:type="spellEnd"/>
+      <w:r>
+        <w:rPr>
+          <w:lang w:val="en-US"/>
+        </w:rPr>
+        <w:t>.</w:t>
+      </w:r>
+    </w:p>
+    <w:p>
+      <w:r>
+        <w:t>Ожидаемые выходные данные:</w:t>
+      </w:r>
+    </w:p>
+    <w:p>
+      <w:pPr>
+        <w:pStyle w:val="a5"/>
+        <w:numPr>
+          <w:ilvl w:val="0"/>
+          <w:numId w:val="2"/>
+        </w:numPr>
+      </w:pPr>
+      <w:proofErr w:type="spellStart"/>
+      <w:r>
+        <w:rPr>
+          <w:lang w:val="en-US"/>
+        </w:rPr>
+        <w:t>carControl</w:t>
+      </w:r>
+      <w:proofErr w:type="spellEnd"/>
+      <w:r>
+        <w:rPr>
+          <w:lang w:val="en-US"/>
+        </w:rPr>
+        <w:t xml:space="preserve"> </w:t>
+      </w:r>
+      <w:r>
+        <w:t xml:space="preserve">не равен </w:t>
+      </w:r>
+      <w:r>
+        <w:rPr>
+          <w:lang w:val="en-US"/>
+        </w:rPr>
+        <w:t>null;</w:t>
+      </w:r>
+    </w:p>
+    <w:p>
+      <w:pPr>
+        <w:pStyle w:val="a5"/>
+        <w:numPr>
+          <w:ilvl w:val="0"/>
+          <w:numId w:val="2"/>
+        </w:numPr>
+      </w:pPr>
+      <w:proofErr w:type="spellStart"/>
+      <w:r>
+        <w:rPr>
+          <w:lang w:val="en-US"/>
+        </w:rPr>
+        <w:t>carControl.Length</w:t>
+      </w:r>
+      <w:proofErr w:type="spellEnd"/>
+      <w:r>
+        <w:rPr>
+          <w:lang w:val="en-US"/>
+        </w:rPr>
+        <w:t xml:space="preserve"> = </w:t>
+      </w:r>
+      <w:proofErr w:type="gramStart"/>
+      <w:r>
+        <w:rPr>
+          <w:lang w:val="en-US"/>
+        </w:rPr>
+        <w:t>4</w:t>
+      </w:r>
+      <w:proofErr w:type="gramEnd"/>
+      <w:r>
+        <w:rPr>
+          <w:lang w:val="en-US"/>
+        </w:rPr>
+        <w:t>.</w:t>
+      </w:r>
+    </w:p>
+    <w:p>
+      <w:r>
+        <w:t>Сценарий теста:</w:t>
+      </w:r>
+    </w:p>
+    <w:p>
+      <w:pPr>
+        <w:pStyle w:val="a5"/>
+        <w:numPr>
+          <w:ilvl w:val="0"/>
+          <w:numId w:val="3"/>
+        </w:numPr>
+      </w:pPr>
+      <w:r>
+        <w:t xml:space="preserve">создание объекта класса </w:t>
+      </w:r>
+      <w:proofErr w:type="spellStart"/>
+      <w:r>
+        <w:rPr>
+          <w:lang w:val="en-US"/>
+        </w:rPr>
+        <w:t>CarControl</w:t>
+      </w:r>
+      <w:proofErr w:type="spellEnd"/>
+      <w:r>
+        <w:t xml:space="preserve"> </w:t>
+      </w:r>
+      <w:r>
+        <w:t>и его заполнение с помощью готовых данные;</w:t>
+      </w:r>
+    </w:p>
+    <w:p>
+      <w:pPr>
+        <w:pStyle w:val="a5"/>
+        <w:numPr>
+          <w:ilvl w:val="0"/>
+          <w:numId w:val="3"/>
+        </w:numPr>
+      </w:pPr>
+      <w:r>
+        <w:t>проверка корректности создания объекта.</w:t>
+      </w:r>
+    </w:p>
+    <w:p/>
+    <w:p>
+      <w:pPr>
+        <w:rPr>
+          <w:b/>
+        </w:rPr>
+      </w:pPr>
+      <w:r>
+        <w:rPr>
+          <w:b/>
+        </w:rPr>
+        <w:t xml:space="preserve">Тест </w:t>
+      </w:r>
+      <w:proofErr w:type="spellStart"/>
+      <w:r>
+        <w:rPr>
+          <w:rFonts w:ascii="Consolas" w:hAnsi="Consolas" w:cs="Consolas"/>
+          <w:b/>
+          <w:color w:val="000000"/>
+          <w:sz w:val="19"/>
+          <w:szCs w:val="19"/>
+        </w:rPr>
+        <w:t>SortCarControlTest</w:t>
+      </w:r>
+      <w:proofErr w:type="spellEnd"/>
+    </w:p>
+    <w:p>
+      <w:r>
+        <w:t xml:space="preserve">Описание: в этом тесте проверяется корректность работы метода сортировки в классе </w:t>
+      </w:r>
+      <w:proofErr w:type="spellStart"/>
+      <w:r>
+        <w:rPr>
+          <w:lang w:val="en-US"/>
+        </w:rPr>
+        <w:t>CarControl</w:t>
+      </w:r>
+      <w:proofErr w:type="spellEnd"/>
+      <w:r>
+        <w:t>.</w:t>
+      </w:r>
+    </w:p>
+    <w:p>
+      <w:r>
+        <w:t>Входные данные:</w:t>
+      </w:r>
+    </w:p>
+    <w:p>
+      <w:pPr>
+        <w:pStyle w:val="a5"/>
+        <w:numPr>
+          <w:ilvl w:val="0"/>
+          <w:numId w:val="1"/>
+        </w:numPr>
+        <w:rPr>
+          <w:lang w:val="en-US"/>
+        </w:rPr>
+      </w:pPr>
+      <w:r>
+        <w:rPr>
+          <w:lang w:val="en-US"/>
+        </w:rPr>
+        <w:t xml:space="preserve">Car[] </w:t>
+      </w:r>
+      <w:proofErr w:type="spellStart"/>
+      <w:r>
+        <w:rPr>
+          <w:lang w:val="en-US"/>
+        </w:rPr>
+        <w:t>unsortedArray</w:t>
+      </w:r>
+      <w:proofErr w:type="spellEnd"/>
+      <w:r>
+        <w:rPr>
+          <w:lang w:val="en-US"/>
+        </w:rPr>
+        <w:t xml:space="preserve">, </w:t>
+      </w:r>
+      <w:r>
+        <w:t>заполнен данными;</w:t>
+      </w:r>
+    </w:p>
+    <w:p>
+      <w:pPr>
+        <w:pStyle w:val="a5"/>
+        <w:numPr>
+          <w:ilvl w:val="0"/>
+          <w:numId w:val="1"/>
+        </w:numPr>
+      </w:pPr>
+      <w:r>
+        <w:rPr>
+          <w:lang w:val="en-US"/>
+        </w:rPr>
+        <w:t>Car</w:t>
+      </w:r>
+      <w:r>
+        <w:t xml:space="preserve">[] </w:t>
+      </w:r>
+      <w:proofErr w:type="spellStart"/>
+      <w:r>
+        <w:rPr>
+          <w:lang w:val="en-US"/>
+        </w:rPr>
+        <w:t>sortedArray</w:t>
+      </w:r>
+      <w:proofErr w:type="spellEnd"/>
+      <w:r>
+        <w:t xml:space="preserve">, </w:t>
+      </w:r>
+      <w:r>
+        <w:t>заполнен данными</w:t>
+      </w:r>
+      <w:r>
+        <w:t>,</w:t>
+      </w:r>
+      <w:r>
+        <w:t xml:space="preserve"> отсортирован по возрастанию;</w:t>
+      </w:r>
+    </w:p>
+    <w:p>
+      <w:pPr>
+        <w:pStyle w:val="a5"/>
+        <w:numPr>
+          <w:ilvl w:val="0"/>
+          <w:numId w:val="1"/>
+        </w:numPr>
+        <w:rPr>
+          <w:lang w:val="en-US"/>
+        </w:rPr>
+      </w:pPr>
+      <w:proofErr w:type="spellStart"/>
+      <w:r>
+        <w:rPr>
+          <w:lang w:val="en-US"/>
+        </w:rPr>
+        <w:t>CarControl</w:t>
+      </w:r>
+      <w:proofErr w:type="spellEnd"/>
+      <w:r>
+        <w:rPr>
+          <w:lang w:val="en-US"/>
+        </w:rPr>
+        <w:t xml:space="preserve"> </w:t>
+      </w:r>
+      <w:proofErr w:type="spellStart"/>
+      <w:r>
+        <w:rPr>
+          <w:lang w:val="en-US"/>
+        </w:rPr>
+        <w:t>carControl</w:t>
+      </w:r>
+      <w:proofErr w:type="spellEnd"/>
+      <w:r>
+        <w:rPr>
+          <w:lang w:val="en-US"/>
+        </w:rPr>
+        <w:t>.</w:t>
+      </w:r>
+    </w:p>
+    <w:p>
+      <w:r>
+        <w:t>Ожидаемые выходные данные:</w:t>
+      </w:r>
+    </w:p>
+    <w:p>
+      <w:pPr>
+        <w:pStyle w:val="a5"/>
+        <w:numPr>
+          <w:ilvl w:val="0"/>
+          <w:numId w:val="2"/>
+        </w:numPr>
+      </w:pPr>
+      <w:proofErr w:type="spellStart"/>
+      <w:proofErr w:type="gramStart"/>
+      <w:r>
+        <w:rPr>
+          <w:lang w:val="en-US"/>
+        </w:rPr>
+        <w:t>carControl</w:t>
+      </w:r>
+      <w:proofErr w:type="spellEnd"/>
+      <w:proofErr w:type="gramEnd"/>
+      <w:r>
+        <w:rPr>
+          <w:lang w:val="en-US"/>
+        </w:rPr>
+        <w:t xml:space="preserve"> </w:t>
+      </w:r>
+      <w:proofErr w:type="spellStart"/>
+      <w:r>
+        <w:rPr>
+          <w:lang w:val="en-US"/>
+        </w:rPr>
+        <w:t>отсортирован</w:t>
+      </w:r>
+      <w:proofErr w:type="spellEnd"/>
+      <w:r>
+        <w:rPr>
+          <w:lang w:val="en-US"/>
+        </w:rPr>
+        <w:t xml:space="preserve"> и </w:t>
+      </w:r>
+      <w:proofErr w:type="spellStart"/>
+      <w:r>
+        <w:rPr>
+          <w:lang w:val="en-US"/>
+        </w:rPr>
+        <w:t>равен</w:t>
+      </w:r>
+      <w:proofErr w:type="spellEnd"/>
+      <w:r>
+        <w:rPr>
+          <w:lang w:val="en-US"/>
+        </w:rPr>
+        <w:t xml:space="preserve"> </w:t>
+      </w:r>
+      <w:proofErr w:type="spellStart"/>
+      <w:r>
+        <w:rPr>
+          <w:lang w:val="en-US"/>
+        </w:rPr>
+        <w:t>sortedArray</w:t>
+      </w:r>
+      <w:proofErr w:type="spellEnd"/>
+      <w:r>
+        <w:rPr>
+          <w:lang w:val="en-US"/>
+        </w:rPr>
+        <w:t>.</w:t>
+      </w:r>
+    </w:p>
+    <w:p>
+      <w:r>
+        <w:t>Сценарий теста:</w:t>
+      </w:r>
+    </w:p>
+    <w:p>
+      <w:pPr>
+        <w:pStyle w:val="a5"/>
+        <w:numPr>
+          <w:ilvl w:val="0"/>
+          <w:numId w:val="4"/>
+        </w:numPr>
+      </w:pPr>
+      <w:r>
+        <w:t xml:space="preserve">создание объекта класса </w:t>
+      </w:r>
+      <w:proofErr w:type="spellStart"/>
+      <w:r>
+        <w:rPr>
+          <w:lang w:val="en-US"/>
+        </w:rPr>
+        <w:t>CarControl</w:t>
+      </w:r>
+      <w:proofErr w:type="spellEnd"/>
+      <w:r>
+        <w:t xml:space="preserve"> </w:t>
+      </w:r>
+      <w:r>
+        <w:t>и его заполнение с помощью готовых данные;</w:t>
+      </w:r>
+    </w:p>
+    <w:p>
+      <w:pPr>
+        <w:pStyle w:val="a5"/>
+        <w:numPr>
+          <w:ilvl w:val="0"/>
+          <w:numId w:val="4"/>
+        </w:numPr>
+      </w:pPr>
+      <w:r>
+        <w:t>сортировка объекта;</w:t>
+      </w:r>
+    </w:p>
+    <w:p>
+      <w:pPr>
+        <w:pStyle w:val="a5"/>
+        <w:numPr>
+          <w:ilvl w:val="0"/>
+          <w:numId w:val="4"/>
+        </w:numPr>
+      </w:pPr>
+      <w:r>
+        <w:t>проверка объекта на корректность сортировки.</w:t>
+      </w:r>
+    </w:p>
+    <w:p/>
+    <w:p>
+      <w:pPr>
+        <w:rPr>
+          <w:b/>
+        </w:rPr>
+      </w:pPr>
+      <w:r>
+        <w:rPr>
+          <w:b/>
+        </w:rPr>
+        <w:t xml:space="preserve">Тест </w:t>
+      </w:r>
+      <w:proofErr w:type="spellStart"/>
+      <w:r>
+        <w:rPr>
+          <w:rFonts w:ascii="Consolas" w:hAnsi="Consolas" w:cs="Consolas"/>
+          <w:b/>
+          <w:color w:val="000000"/>
+          <w:sz w:val="19"/>
+          <w:szCs w:val="19"/>
+        </w:rPr>
+        <w:t>SaveCarControlTest</w:t>
+      </w:r>
+      <w:proofErr w:type="spellEnd"/>
+    </w:p>
+    <w:p>
+      <w:r>
+        <w:t xml:space="preserve">Описание: в этом тесте проверяется корректность работы метода сохранения в файл в классе </w:t>
+      </w:r>
+      <w:proofErr w:type="spellStart"/>
+      <w:r>
+        <w:rPr>
+          <w:lang w:val="en-US"/>
+        </w:rPr>
+        <w:t>CarControl</w:t>
+      </w:r>
+      <w:proofErr w:type="spellEnd"/>
+      <w:r>
+        <w:t>.</w:t>
+      </w:r>
+    </w:p>
+    <w:p>
+      <w:r>
+        <w:t>Входные данные:</w:t>
+      </w:r>
+    </w:p>
+    <w:p>
+      <w:pPr>
+        <w:pStyle w:val="a5"/>
+        <w:numPr>
+          <w:ilvl w:val="0"/>
+          <w:numId w:val="1"/>
+        </w:numPr>
+      </w:pPr>
+      <w:proofErr w:type="gramStart"/>
+      <w:r>
+        <w:rPr>
+          <w:lang w:val="en-US"/>
+        </w:rPr>
+        <w:lastRenderedPageBreak/>
+        <w:t>Car[</w:t>
+      </w:r>
+      <w:proofErr w:type="gramEnd"/>
+      <w:r>
+        <w:rPr>
+          <w:lang w:val="en-US"/>
+        </w:rPr>
+        <w:t xml:space="preserve">] cars, </w:t>
+      </w:r>
+      <w:r>
+        <w:t>заполнен данными.</w:t>
+      </w:r>
+    </w:p>
+    <w:p>
+      <w:pPr>
+        <w:pStyle w:val="a5"/>
+        <w:numPr>
+          <w:ilvl w:val="0"/>
+          <w:numId w:val="1"/>
+        </w:numPr>
+        <w:rPr>
+          <w:lang w:val="en-US"/>
+        </w:rPr>
+      </w:pPr>
+      <w:proofErr w:type="spellStart"/>
+      <w:r>
+        <w:rPr>
+          <w:lang w:val="en-US"/>
+        </w:rPr>
+        <w:t>CarControl</w:t>
+      </w:r>
+      <w:proofErr w:type="spellEnd"/>
+      <w:r>
+        <w:rPr>
+          <w:lang w:val="en-US"/>
+        </w:rPr>
+        <w:t xml:space="preserve"> </w:t>
+      </w:r>
+      <w:proofErr w:type="spellStart"/>
+      <w:r>
+        <w:rPr>
+          <w:lang w:val="en-US"/>
+        </w:rPr>
+        <w:t>carControl</w:t>
+      </w:r>
+      <w:proofErr w:type="spellEnd"/>
+      <w:r>
+        <w:rPr>
+          <w:lang w:val="en-US"/>
+        </w:rPr>
+        <w:t>.</w:t>
+      </w:r>
+    </w:p>
+    <w:p>
+      <w:r>
+        <w:t>Ожидаемые выходные данные:</w:t>
+      </w:r>
+    </w:p>
+    <w:p>
+      <w:pPr>
+        <w:pStyle w:val="a5"/>
+        <w:numPr>
+          <w:ilvl w:val="0"/>
+          <w:numId w:val="2"/>
+        </w:numPr>
+      </w:pPr>
+      <w:r>
+        <w:t>в</w:t>
+      </w:r>
+      <w:r>
+        <w:t xml:space="preserve"> директории тестового проекта существует файл </w:t>
+      </w:r>
+      <w:r>
+        <w:rPr>
+          <w:lang w:val="en-US"/>
+        </w:rPr>
+        <w:t>cars</w:t>
+      </w:r>
+      <w:r>
+        <w:t>.</w:t>
+      </w:r>
+      <w:r>
+        <w:rPr>
+          <w:lang w:val="en-US"/>
+        </w:rPr>
+        <w:t>txt</w:t>
+      </w:r>
+      <w:r>
+        <w:t>.</w:t>
+      </w:r>
+    </w:p>
+    <w:p>
+      <w:r>
+        <w:t>Сценарий теста:</w:t>
+      </w:r>
+    </w:p>
+    <w:p>
+      <w:pPr>
+        <w:pStyle w:val="a5"/>
+        <w:numPr>
+          <w:ilvl w:val="0"/>
+          <w:numId w:val="5"/>
+        </w:numPr>
+      </w:pPr>
+      <w:r>
+        <w:t xml:space="preserve">создание объекта класса </w:t>
+      </w:r>
+      <w:proofErr w:type="spellStart"/>
+      <w:r>
+        <w:rPr>
+          <w:lang w:val="en-US"/>
+        </w:rPr>
+        <w:t>CarControl</w:t>
+      </w:r>
+      <w:proofErr w:type="spellEnd"/>
+      <w:r>
+        <w:t xml:space="preserve"> </w:t>
+      </w:r>
+      <w:r>
+        <w:t>и его заполнение с помощью готовых данные;</w:t>
+      </w:r>
+    </w:p>
+    <w:p>
+      <w:pPr>
+        <w:pStyle w:val="a5"/>
+        <w:numPr>
+          <w:ilvl w:val="0"/>
+          <w:numId w:val="5"/>
+        </w:numPr>
+      </w:pPr>
+      <w:r>
+        <w:t>сортировка объекта;</w:t>
+      </w:r>
+    </w:p>
+    <w:p>
+      <w:pPr>
+        <w:pStyle w:val="a5"/>
+        <w:numPr>
+          <w:ilvl w:val="0"/>
+          <w:numId w:val="5"/>
+        </w:numPr>
+      </w:pPr>
+      <w:r>
+        <w:t>сохранение объекта в файл;</w:t>
+      </w:r>
+    </w:p>
+    <w:p>
+      <w:pPr>
+        <w:pStyle w:val="a5"/>
+        <w:numPr>
+          <w:ilvl w:val="0"/>
+          <w:numId w:val="5"/>
+        </w:numPr>
+      </w:pPr>
+      <w:r>
+        <w:t>проверка файла на существование.</w:t>
+      </w:r>
+    </w:p>
+    <w:p>
+      <w:pPr>
+        <w:pStyle w:val="1"/>
+      </w:pPr>
+      <w:r>
+        <w:t>Негативное тестирование</w:t>
+      </w:r>
+    </w:p>
+    <w:p>
+      <w:pPr>
+        <w:rPr>
+          <w:b/>
+        </w:rPr>
+      </w:pPr>
+      <w:r>
+        <w:rPr>
+          <w:b/>
+        </w:rPr>
+        <w:t>Тестовый пример 4</w:t>
+      </w:r>
+    </w:p>
+    <w:p>
+      <w:r>
+        <w:t>Описание: в этом тесте проверяется поведение программы на ввод некорректных данных</w:t>
+      </w:r>
+      <w:r>
+        <w:t>.</w:t>
+      </w:r>
+    </w:p>
+    <w:p>
+      <w:r>
+        <w:t>Входные данные:</w:t>
+      </w:r>
+    </w:p>
+    <w:p>
+      <w:pPr>
+        <w:pStyle w:val="a5"/>
+        <w:numPr>
+          <w:ilvl w:val="0"/>
+          <w:numId w:val="1"/>
+        </w:numPr>
+        <w:rPr>
+          <w:lang w:val="en-US"/>
+        </w:rPr>
+      </w:pPr>
+      <w:proofErr w:type="spellStart"/>
+      <w:r>
+        <w:rPr>
+          <w:lang w:val="en-US"/>
+        </w:rPr>
+        <w:t>int</w:t>
+      </w:r>
+      <w:proofErr w:type="spellEnd"/>
+      <w:r>
+        <w:rPr>
+          <w:lang w:val="en-US"/>
+        </w:rPr>
+        <w:t xml:space="preserve"> </w:t>
+      </w:r>
+      <w:proofErr w:type="spellStart"/>
+      <w:r>
+        <w:rPr>
+          <w:lang w:val="en-US"/>
+        </w:rPr>
+        <w:t>Legth</w:t>
+      </w:r>
+      <w:proofErr w:type="spellEnd"/>
+    </w:p>
+    <w:p>
+      <w:r>
+        <w:t>Ожидаемые выходные данные:</w:t>
+      </w:r>
+    </w:p>
+    <w:p>
+      <w:pPr>
+        <w:pStyle w:val="a5"/>
+        <w:numPr>
+          <w:ilvl w:val="0"/>
+          <w:numId w:val="2"/>
+        </w:numPr>
+      </w:pPr>
+      <w:r>
+        <w:t>п</w:t>
+      </w:r>
+      <w:bookmarkStart w:id="0" w:name="_GoBack"/>
+      <w:bookmarkEnd w:id="0"/>
+      <w:r>
+        <w:t>рограмма завершает свою работу с сообщением о вводе некорректных данных</w:t>
+      </w:r>
+      <w:r>
+        <w:t>.</w:t>
+      </w:r>
+    </w:p>
+    <w:p>
+      <w:r>
+        <w:t>Сценарий теста:</w:t>
+      </w:r>
+    </w:p>
+    <w:p>
+      <w:pPr>
+        <w:pStyle w:val="a5"/>
+        <w:numPr>
+          <w:ilvl w:val="0"/>
+          <w:numId w:val="6"/>
+        </w:numPr>
+      </w:pPr>
+      <w:r>
+        <w:t>запуск программы;</w:t>
+      </w:r>
+    </w:p>
+    <w:p>
+      <w:pPr>
+        <w:pStyle w:val="a5"/>
+        <w:numPr>
+          <w:ilvl w:val="0"/>
+          <w:numId w:val="6"/>
+        </w:numPr>
+      </w:pPr>
+      <w:r>
+        <w:t>ввод в числовое поле не числа.</w:t>
+      </w:r>
+    </w:p>
+    <w:p/>
     <w:sectPr>
       <w:pgSz w:w="11906" w:h="16838"/>
       <w:pgMar w:top="1134" w:right="850" w:bottom="1134" w:left="1701" w:header="708" w:footer="708" w:gutter="0"/>
@@ -23,8 +895,601 @@
 </w:document>
 </file>
 
+<file path=word/numbering.xml><?xml version="1.0" encoding="utf-8"?>
+<w:numbering xmlns:wpc="http://schemas.microsoft.com/office/word/2010/wordprocessingCanvas" xmlns:mc="http://schemas.openxmlformats.org/markup-compatibility/2006" xmlns:o="urn:schemas-microsoft-com:office:office" xmlns:r="http://schemas.openxmlformats.org/officeDocument/2006/relationships" xmlns:m="http://schemas.openxmlformats.org/officeDocument/2006/math" xmlns:v="urn:schemas-microsoft-com:vml" xmlns:wp14="http://schemas.microsoft.com/office/word/2010/wordprocessingDrawing" xmlns:wp="http://schemas.openxmlformats.org/drawingml/2006/wordprocessingDrawing" xmlns:w10="urn:schemas-microsoft-com:office:word" xmlns:w="http://schemas.openxmlformats.org/wordprocessingml/2006/main" xmlns:w14="http://schemas.microsoft.com/office/word/2010/wordml" xmlns:w15="http://schemas.microsoft.com/office/word/2012/wordml" xmlns:wpg="http://schemas.microsoft.com/office/word/2010/wordprocessingGroup" xmlns:wpi="http://schemas.microsoft.com/office/word/2010/wordprocessingInk" xmlns:wne="http://schemas.microsoft.com/office/word/2006/wordml" xmlns:wps="http://schemas.microsoft.com/office/word/2010/wordprocessingShape" mc:Ignorable="w14 w15 wp14">
+  <w:abstractNum w:abstractNumId="0" w15:restartNumberingAfterBreak="0">
+    <w:nsid w:val="09787839"/>
+    <w:multiLevelType w:val="hybridMultilevel"/>
+    <w:tmpl w:val="F5928080"/>
+    <w:lvl w:ilvl="0" w:tplc="6A549108">
+      <w:start w:val="1"/>
+      <w:numFmt w:val="bullet"/>
+      <w:lvlText w:val=""/>
+      <w:lvlJc w:val="left"/>
+      <w:pPr>
+        <w:ind w:left="1429" w:hanging="360"/>
+      </w:pPr>
+      <w:rPr>
+        <w:rFonts w:ascii="Symbol" w:hAnsi="Symbol" w:hint="default"/>
+      </w:rPr>
+    </w:lvl>
+    <w:lvl w:ilvl="1" w:tplc="04190003" w:tentative="1">
+      <w:start w:val="1"/>
+      <w:numFmt w:val="bullet"/>
+      <w:lvlText w:val="o"/>
+      <w:lvlJc w:val="left"/>
+      <w:pPr>
+        <w:ind w:left="2149" w:hanging="360"/>
+      </w:pPr>
+      <w:rPr>
+        <w:rFonts w:ascii="Courier New" w:hAnsi="Courier New" w:cs="Courier New" w:hint="default"/>
+      </w:rPr>
+    </w:lvl>
+    <w:lvl w:ilvl="2" w:tplc="04190005" w:tentative="1">
+      <w:start w:val="1"/>
+      <w:numFmt w:val="bullet"/>
+      <w:lvlText w:val=""/>
+      <w:lvlJc w:val="left"/>
+      <w:pPr>
+        <w:ind w:left="2869" w:hanging="360"/>
+      </w:pPr>
+      <w:rPr>
+        <w:rFonts w:ascii="Wingdings" w:hAnsi="Wingdings" w:hint="default"/>
+      </w:rPr>
+    </w:lvl>
+    <w:lvl w:ilvl="3" w:tplc="04190001" w:tentative="1">
+      <w:start w:val="1"/>
+      <w:numFmt w:val="bullet"/>
+      <w:lvlText w:val=""/>
+      <w:lvlJc w:val="left"/>
+      <w:pPr>
+        <w:ind w:left="3589" w:hanging="360"/>
+      </w:pPr>
+      <w:rPr>
+        <w:rFonts w:ascii="Symbol" w:hAnsi="Symbol" w:hint="default"/>
+      </w:rPr>
+    </w:lvl>
+    <w:lvl w:ilvl="4" w:tplc="04190003" w:tentative="1">
+      <w:start w:val="1"/>
+      <w:numFmt w:val="bullet"/>
+      <w:lvlText w:val="o"/>
+      <w:lvlJc w:val="left"/>
+      <w:pPr>
+        <w:ind w:left="4309" w:hanging="360"/>
+      </w:pPr>
+      <w:rPr>
+        <w:rFonts w:ascii="Courier New" w:hAnsi="Courier New" w:cs="Courier New" w:hint="default"/>
+      </w:rPr>
+    </w:lvl>
+    <w:lvl w:ilvl="5" w:tplc="04190005" w:tentative="1">
+      <w:start w:val="1"/>
+      <w:numFmt w:val="bullet"/>
+      <w:lvlText w:val=""/>
+      <w:lvlJc w:val="left"/>
+      <w:pPr>
+        <w:ind w:left="5029" w:hanging="360"/>
+      </w:pPr>
+      <w:rPr>
+        <w:rFonts w:ascii="Wingdings" w:hAnsi="Wingdings" w:hint="default"/>
+      </w:rPr>
+    </w:lvl>
+    <w:lvl w:ilvl="6" w:tplc="04190001" w:tentative="1">
+      <w:start w:val="1"/>
+      <w:numFmt w:val="bullet"/>
+      <w:lvlText w:val=""/>
+      <w:lvlJc w:val="left"/>
+      <w:pPr>
+        <w:ind w:left="5749" w:hanging="360"/>
+      </w:pPr>
+      <w:rPr>
+        <w:rFonts w:ascii="Symbol" w:hAnsi="Symbol" w:hint="default"/>
+      </w:rPr>
+    </w:lvl>
+    <w:lvl w:ilvl="7" w:tplc="04190003" w:tentative="1">
+      <w:start w:val="1"/>
+      <w:numFmt w:val="bullet"/>
+      <w:lvlText w:val="o"/>
+      <w:lvlJc w:val="left"/>
+      <w:pPr>
+        <w:ind w:left="6469" w:hanging="360"/>
+      </w:pPr>
+      <w:rPr>
+        <w:rFonts w:ascii="Courier New" w:hAnsi="Courier New" w:cs="Courier New" w:hint="default"/>
+      </w:rPr>
+    </w:lvl>
+    <w:lvl w:ilvl="8" w:tplc="04190005" w:tentative="1">
+      <w:start w:val="1"/>
+      <w:numFmt w:val="bullet"/>
+      <w:lvlText w:val=""/>
+      <w:lvlJc w:val="left"/>
+      <w:pPr>
+        <w:ind w:left="7189" w:hanging="360"/>
+      </w:pPr>
+      <w:rPr>
+        <w:rFonts w:ascii="Wingdings" w:hAnsi="Wingdings" w:hint="default"/>
+      </w:rPr>
+    </w:lvl>
+  </w:abstractNum>
+  <w:abstractNum w:abstractNumId="1" w15:restartNumberingAfterBreak="0">
+    <w:nsid w:val="0B560D48"/>
+    <w:multiLevelType w:val="hybridMultilevel"/>
+    <w:tmpl w:val="CA128E26"/>
+    <w:lvl w:ilvl="0" w:tplc="04190011">
+      <w:start w:val="1"/>
+      <w:numFmt w:val="decimal"/>
+      <w:lvlText w:val="%1)"/>
+      <w:lvlJc w:val="left"/>
+      <w:pPr>
+        <w:ind w:left="1429" w:hanging="360"/>
+      </w:pPr>
+    </w:lvl>
+    <w:lvl w:ilvl="1" w:tplc="04190019" w:tentative="1">
+      <w:start w:val="1"/>
+      <w:numFmt w:val="lowerLetter"/>
+      <w:lvlText w:val="%2."/>
+      <w:lvlJc w:val="left"/>
+      <w:pPr>
+        <w:ind w:left="2149" w:hanging="360"/>
+      </w:pPr>
+    </w:lvl>
+    <w:lvl w:ilvl="2" w:tplc="0419001B" w:tentative="1">
+      <w:start w:val="1"/>
+      <w:numFmt w:val="lowerRoman"/>
+      <w:lvlText w:val="%3."/>
+      <w:lvlJc w:val="right"/>
+      <w:pPr>
+        <w:ind w:left="2869" w:hanging="180"/>
+      </w:pPr>
+    </w:lvl>
+    <w:lvl w:ilvl="3" w:tplc="0419000F" w:tentative="1">
+      <w:start w:val="1"/>
+      <w:numFmt w:val="decimal"/>
+      <w:lvlText w:val="%4."/>
+      <w:lvlJc w:val="left"/>
+      <w:pPr>
+        <w:ind w:left="3589" w:hanging="360"/>
+      </w:pPr>
+    </w:lvl>
+    <w:lvl w:ilvl="4" w:tplc="04190019" w:tentative="1">
+      <w:start w:val="1"/>
+      <w:numFmt w:val="lowerLetter"/>
+      <w:lvlText w:val="%5."/>
+      <w:lvlJc w:val="left"/>
+      <w:pPr>
+        <w:ind w:left="4309" w:hanging="360"/>
+      </w:pPr>
+    </w:lvl>
+    <w:lvl w:ilvl="5" w:tplc="0419001B" w:tentative="1">
+      <w:start w:val="1"/>
+      <w:numFmt w:val="lowerRoman"/>
+      <w:lvlText w:val="%6."/>
+      <w:lvlJc w:val="right"/>
+      <w:pPr>
+        <w:ind w:left="5029" w:hanging="180"/>
+      </w:pPr>
+    </w:lvl>
+    <w:lvl w:ilvl="6" w:tplc="0419000F" w:tentative="1">
+      <w:start w:val="1"/>
+      <w:numFmt w:val="decimal"/>
+      <w:lvlText w:val="%7."/>
+      <w:lvlJc w:val="left"/>
+      <w:pPr>
+        <w:ind w:left="5749" w:hanging="360"/>
+      </w:pPr>
+    </w:lvl>
+    <w:lvl w:ilvl="7" w:tplc="04190019" w:tentative="1">
+      <w:start w:val="1"/>
+      <w:numFmt w:val="lowerLetter"/>
+      <w:lvlText w:val="%8."/>
+      <w:lvlJc w:val="left"/>
+      <w:pPr>
+        <w:ind w:left="6469" w:hanging="360"/>
+      </w:pPr>
+    </w:lvl>
+    <w:lvl w:ilvl="8" w:tplc="0419001B" w:tentative="1">
+      <w:start w:val="1"/>
+      <w:numFmt w:val="lowerRoman"/>
+      <w:lvlText w:val="%9."/>
+      <w:lvlJc w:val="right"/>
+      <w:pPr>
+        <w:ind w:left="7189" w:hanging="180"/>
+      </w:pPr>
+    </w:lvl>
+  </w:abstractNum>
+  <w:abstractNum w:abstractNumId="2" w15:restartNumberingAfterBreak="0">
+    <w:nsid w:val="25990DE6"/>
+    <w:multiLevelType w:val="hybridMultilevel"/>
+    <w:tmpl w:val="CA128E26"/>
+    <w:lvl w:ilvl="0" w:tplc="04190011">
+      <w:start w:val="1"/>
+      <w:numFmt w:val="decimal"/>
+      <w:lvlText w:val="%1)"/>
+      <w:lvlJc w:val="left"/>
+      <w:pPr>
+        <w:ind w:left="1429" w:hanging="360"/>
+      </w:pPr>
+    </w:lvl>
+    <w:lvl w:ilvl="1" w:tplc="04190019" w:tentative="1">
+      <w:start w:val="1"/>
+      <w:numFmt w:val="lowerLetter"/>
+      <w:lvlText w:val="%2."/>
+      <w:lvlJc w:val="left"/>
+      <w:pPr>
+        <w:ind w:left="2149" w:hanging="360"/>
+      </w:pPr>
+    </w:lvl>
+    <w:lvl w:ilvl="2" w:tplc="0419001B" w:tentative="1">
+      <w:start w:val="1"/>
+      <w:numFmt w:val="lowerRoman"/>
+      <w:lvlText w:val="%3."/>
+      <w:lvlJc w:val="right"/>
+      <w:pPr>
+        <w:ind w:left="2869" w:hanging="180"/>
+      </w:pPr>
+    </w:lvl>
+    <w:lvl w:ilvl="3" w:tplc="0419000F" w:tentative="1">
+      <w:start w:val="1"/>
+      <w:numFmt w:val="decimal"/>
+      <w:lvlText w:val="%4."/>
+      <w:lvlJc w:val="left"/>
+      <w:pPr>
+        <w:ind w:left="3589" w:hanging="360"/>
+      </w:pPr>
+    </w:lvl>
+    <w:lvl w:ilvl="4" w:tplc="04190019" w:tentative="1">
+      <w:start w:val="1"/>
+      <w:numFmt w:val="lowerLetter"/>
+      <w:lvlText w:val="%5."/>
+      <w:lvlJc w:val="left"/>
+      <w:pPr>
+        <w:ind w:left="4309" w:hanging="360"/>
+      </w:pPr>
+    </w:lvl>
+    <w:lvl w:ilvl="5" w:tplc="0419001B" w:tentative="1">
+      <w:start w:val="1"/>
+      <w:numFmt w:val="lowerRoman"/>
+      <w:lvlText w:val="%6."/>
+      <w:lvlJc w:val="right"/>
+      <w:pPr>
+        <w:ind w:left="5029" w:hanging="180"/>
+      </w:pPr>
+    </w:lvl>
+    <w:lvl w:ilvl="6" w:tplc="0419000F" w:tentative="1">
+      <w:start w:val="1"/>
+      <w:numFmt w:val="decimal"/>
+      <w:lvlText w:val="%7."/>
+      <w:lvlJc w:val="left"/>
+      <w:pPr>
+        <w:ind w:left="5749" w:hanging="360"/>
+      </w:pPr>
+    </w:lvl>
+    <w:lvl w:ilvl="7" w:tplc="04190019" w:tentative="1">
+      <w:start w:val="1"/>
+      <w:numFmt w:val="lowerLetter"/>
+      <w:lvlText w:val="%8."/>
+      <w:lvlJc w:val="left"/>
+      <w:pPr>
+        <w:ind w:left="6469" w:hanging="360"/>
+      </w:pPr>
+    </w:lvl>
+    <w:lvl w:ilvl="8" w:tplc="0419001B" w:tentative="1">
+      <w:start w:val="1"/>
+      <w:numFmt w:val="lowerRoman"/>
+      <w:lvlText w:val="%9."/>
+      <w:lvlJc w:val="right"/>
+      <w:pPr>
+        <w:ind w:left="7189" w:hanging="180"/>
+      </w:pPr>
+    </w:lvl>
+  </w:abstractNum>
+  <w:abstractNum w:abstractNumId="3" w15:restartNumberingAfterBreak="0">
+    <w:nsid w:val="2B842D01"/>
+    <w:multiLevelType w:val="hybridMultilevel"/>
+    <w:tmpl w:val="CA128E26"/>
+    <w:lvl w:ilvl="0" w:tplc="04190011">
+      <w:start w:val="1"/>
+      <w:numFmt w:val="decimal"/>
+      <w:lvlText w:val="%1)"/>
+      <w:lvlJc w:val="left"/>
+      <w:pPr>
+        <w:ind w:left="1429" w:hanging="360"/>
+      </w:pPr>
+    </w:lvl>
+    <w:lvl w:ilvl="1" w:tplc="04190019" w:tentative="1">
+      <w:start w:val="1"/>
+      <w:numFmt w:val="lowerLetter"/>
+      <w:lvlText w:val="%2."/>
+      <w:lvlJc w:val="left"/>
+      <w:pPr>
+        <w:ind w:left="2149" w:hanging="360"/>
+      </w:pPr>
+    </w:lvl>
+    <w:lvl w:ilvl="2" w:tplc="0419001B" w:tentative="1">
+      <w:start w:val="1"/>
+      <w:numFmt w:val="lowerRoman"/>
+      <w:lvlText w:val="%3."/>
+      <w:lvlJc w:val="right"/>
+      <w:pPr>
+        <w:ind w:left="2869" w:hanging="180"/>
+      </w:pPr>
+    </w:lvl>
+    <w:lvl w:ilvl="3" w:tplc="0419000F" w:tentative="1">
+      <w:start w:val="1"/>
+      <w:numFmt w:val="decimal"/>
+      <w:lvlText w:val="%4."/>
+      <w:lvlJc w:val="left"/>
+      <w:pPr>
+        <w:ind w:left="3589" w:hanging="360"/>
+      </w:pPr>
+    </w:lvl>
+    <w:lvl w:ilvl="4" w:tplc="04190019" w:tentative="1">
+      <w:start w:val="1"/>
+      <w:numFmt w:val="lowerLetter"/>
+      <w:lvlText w:val="%5."/>
+      <w:lvlJc w:val="left"/>
+      <w:pPr>
+        <w:ind w:left="4309" w:hanging="360"/>
+      </w:pPr>
+    </w:lvl>
+    <w:lvl w:ilvl="5" w:tplc="0419001B" w:tentative="1">
+      <w:start w:val="1"/>
+      <w:numFmt w:val="lowerRoman"/>
+      <w:lvlText w:val="%6."/>
+      <w:lvlJc w:val="right"/>
+      <w:pPr>
+        <w:ind w:left="5029" w:hanging="180"/>
+      </w:pPr>
+    </w:lvl>
+    <w:lvl w:ilvl="6" w:tplc="0419000F" w:tentative="1">
+      <w:start w:val="1"/>
+      <w:numFmt w:val="decimal"/>
+      <w:lvlText w:val="%7."/>
+      <w:lvlJc w:val="left"/>
+      <w:pPr>
+        <w:ind w:left="5749" w:hanging="360"/>
+      </w:pPr>
+    </w:lvl>
+    <w:lvl w:ilvl="7" w:tplc="04190019" w:tentative="1">
+      <w:start w:val="1"/>
+      <w:numFmt w:val="lowerLetter"/>
+      <w:lvlText w:val="%8."/>
+      <w:lvlJc w:val="left"/>
+      <w:pPr>
+        <w:ind w:left="6469" w:hanging="360"/>
+      </w:pPr>
+    </w:lvl>
+    <w:lvl w:ilvl="8" w:tplc="0419001B" w:tentative="1">
+      <w:start w:val="1"/>
+      <w:numFmt w:val="lowerRoman"/>
+      <w:lvlText w:val="%9."/>
+      <w:lvlJc w:val="right"/>
+      <w:pPr>
+        <w:ind w:left="7189" w:hanging="180"/>
+      </w:pPr>
+    </w:lvl>
+  </w:abstractNum>
+  <w:abstractNum w:abstractNumId="4" w15:restartNumberingAfterBreak="0">
+    <w:nsid w:val="33E400D6"/>
+    <w:multiLevelType w:val="hybridMultilevel"/>
+    <w:tmpl w:val="CA128E26"/>
+    <w:lvl w:ilvl="0" w:tplc="04190011">
+      <w:start w:val="1"/>
+      <w:numFmt w:val="decimal"/>
+      <w:lvlText w:val="%1)"/>
+      <w:lvlJc w:val="left"/>
+      <w:pPr>
+        <w:ind w:left="1429" w:hanging="360"/>
+      </w:pPr>
+    </w:lvl>
+    <w:lvl w:ilvl="1" w:tplc="04190019" w:tentative="1">
+      <w:start w:val="1"/>
+      <w:numFmt w:val="lowerLetter"/>
+      <w:lvlText w:val="%2."/>
+      <w:lvlJc w:val="left"/>
+      <w:pPr>
+        <w:ind w:left="2149" w:hanging="360"/>
+      </w:pPr>
+    </w:lvl>
+    <w:lvl w:ilvl="2" w:tplc="0419001B" w:tentative="1">
+      <w:start w:val="1"/>
+      <w:numFmt w:val="lowerRoman"/>
+      <w:lvlText w:val="%3."/>
+      <w:lvlJc w:val="right"/>
+      <w:pPr>
+        <w:ind w:left="2869" w:hanging="180"/>
+      </w:pPr>
+    </w:lvl>
+    <w:lvl w:ilvl="3" w:tplc="0419000F" w:tentative="1">
+      <w:start w:val="1"/>
+      <w:numFmt w:val="decimal"/>
+      <w:lvlText w:val="%4."/>
+      <w:lvlJc w:val="left"/>
+      <w:pPr>
+        <w:ind w:left="3589" w:hanging="360"/>
+      </w:pPr>
+    </w:lvl>
+    <w:lvl w:ilvl="4" w:tplc="04190019" w:tentative="1">
+      <w:start w:val="1"/>
+      <w:numFmt w:val="lowerLetter"/>
+      <w:lvlText w:val="%5."/>
+      <w:lvlJc w:val="left"/>
+      <w:pPr>
+        <w:ind w:left="4309" w:hanging="360"/>
+      </w:pPr>
+    </w:lvl>
+    <w:lvl w:ilvl="5" w:tplc="0419001B" w:tentative="1">
+      <w:start w:val="1"/>
+      <w:numFmt w:val="lowerRoman"/>
+      <w:lvlText w:val="%6."/>
+      <w:lvlJc w:val="right"/>
+      <w:pPr>
+        <w:ind w:left="5029" w:hanging="180"/>
+      </w:pPr>
+    </w:lvl>
+    <w:lvl w:ilvl="6" w:tplc="0419000F" w:tentative="1">
+      <w:start w:val="1"/>
+      <w:numFmt w:val="decimal"/>
+      <w:lvlText w:val="%7."/>
+      <w:lvlJc w:val="left"/>
+      <w:pPr>
+        <w:ind w:left="5749" w:hanging="360"/>
+      </w:pPr>
+    </w:lvl>
+    <w:lvl w:ilvl="7" w:tplc="04190019" w:tentative="1">
+      <w:start w:val="1"/>
+      <w:numFmt w:val="lowerLetter"/>
+      <w:lvlText w:val="%8."/>
+      <w:lvlJc w:val="left"/>
+      <w:pPr>
+        <w:ind w:left="6469" w:hanging="360"/>
+      </w:pPr>
+    </w:lvl>
+    <w:lvl w:ilvl="8" w:tplc="0419001B" w:tentative="1">
+      <w:start w:val="1"/>
+      <w:numFmt w:val="lowerRoman"/>
+      <w:lvlText w:val="%9."/>
+      <w:lvlJc w:val="right"/>
+      <w:pPr>
+        <w:ind w:left="7189" w:hanging="180"/>
+      </w:pPr>
+    </w:lvl>
+  </w:abstractNum>
+  <w:abstractNum w:abstractNumId="5" w15:restartNumberingAfterBreak="0">
+    <w:nsid w:val="78662685"/>
+    <w:multiLevelType w:val="hybridMultilevel"/>
+    <w:tmpl w:val="0E1C905C"/>
+    <w:lvl w:ilvl="0" w:tplc="6A549108">
+      <w:start w:val="1"/>
+      <w:numFmt w:val="bullet"/>
+      <w:lvlText w:val=""/>
+      <w:lvlJc w:val="left"/>
+      <w:pPr>
+        <w:ind w:left="1429" w:hanging="360"/>
+      </w:pPr>
+      <w:rPr>
+        <w:rFonts w:ascii="Symbol" w:hAnsi="Symbol" w:hint="default"/>
+      </w:rPr>
+    </w:lvl>
+    <w:lvl w:ilvl="1" w:tplc="04190003" w:tentative="1">
+      <w:start w:val="1"/>
+      <w:numFmt w:val="bullet"/>
+      <w:lvlText w:val="o"/>
+      <w:lvlJc w:val="left"/>
+      <w:pPr>
+        <w:ind w:left="2149" w:hanging="360"/>
+      </w:pPr>
+      <w:rPr>
+        <w:rFonts w:ascii="Courier New" w:hAnsi="Courier New" w:cs="Courier New" w:hint="default"/>
+      </w:rPr>
+    </w:lvl>
+    <w:lvl w:ilvl="2" w:tplc="04190005" w:tentative="1">
+      <w:start w:val="1"/>
+      <w:numFmt w:val="bullet"/>
+      <w:lvlText w:val=""/>
+      <w:lvlJc w:val="left"/>
+      <w:pPr>
+        <w:ind w:left="2869" w:hanging="360"/>
+      </w:pPr>
+      <w:rPr>
+        <w:rFonts w:ascii="Wingdings" w:hAnsi="Wingdings" w:hint="default"/>
+      </w:rPr>
+    </w:lvl>
+    <w:lvl w:ilvl="3" w:tplc="04190001" w:tentative="1">
+      <w:start w:val="1"/>
+      <w:numFmt w:val="bullet"/>
+      <w:lvlText w:val=""/>
+      <w:lvlJc w:val="left"/>
+      <w:pPr>
+        <w:ind w:left="3589" w:hanging="360"/>
+      </w:pPr>
+      <w:rPr>
+        <w:rFonts w:ascii="Symbol" w:hAnsi="Symbol" w:hint="default"/>
+      </w:rPr>
+    </w:lvl>
+    <w:lvl w:ilvl="4" w:tplc="04190003" w:tentative="1">
+      <w:start w:val="1"/>
+      <w:numFmt w:val="bullet"/>
+      <w:lvlText w:val="o"/>
+      <w:lvlJc w:val="left"/>
+      <w:pPr>
+        <w:ind w:left="4309" w:hanging="360"/>
+      </w:pPr>
+      <w:rPr>
+        <w:rFonts w:ascii="Courier New" w:hAnsi="Courier New" w:cs="Courier New" w:hint="default"/>
+      </w:rPr>
+    </w:lvl>
+    <w:lvl w:ilvl="5" w:tplc="04190005" w:tentative="1">
+      <w:start w:val="1"/>
+      <w:numFmt w:val="bullet"/>
+      <w:lvlText w:val=""/>
+      <w:lvlJc w:val="left"/>
+      <w:pPr>
+        <w:ind w:left="5029" w:hanging="360"/>
+      </w:pPr>
+      <w:rPr>
+        <w:rFonts w:ascii="Wingdings" w:hAnsi="Wingdings" w:hint="default"/>
+      </w:rPr>
+    </w:lvl>
+    <w:lvl w:ilvl="6" w:tplc="04190001" w:tentative="1">
+      <w:start w:val="1"/>
+      <w:numFmt w:val="bullet"/>
+      <w:lvlText w:val=""/>
+      <w:lvlJc w:val="left"/>
+      <w:pPr>
+        <w:ind w:left="5749" w:hanging="360"/>
+      </w:pPr>
+      <w:rPr>
+        <w:rFonts w:ascii="Symbol" w:hAnsi="Symbol" w:hint="default"/>
+      </w:rPr>
+    </w:lvl>
+    <w:lvl w:ilvl="7" w:tplc="04190003" w:tentative="1">
+      <w:start w:val="1"/>
+      <w:numFmt w:val="bullet"/>
+      <w:lvlText w:val="o"/>
+      <w:lvlJc w:val="left"/>
+      <w:pPr>
+        <w:ind w:left="6469" w:hanging="360"/>
+      </w:pPr>
+      <w:rPr>
+        <w:rFonts w:ascii="Courier New" w:hAnsi="Courier New" w:cs="Courier New" w:hint="default"/>
+      </w:rPr>
+    </w:lvl>
+    <w:lvl w:ilvl="8" w:tplc="04190005" w:tentative="1">
+      <w:start w:val="1"/>
+      <w:numFmt w:val="bullet"/>
+      <w:lvlText w:val=""/>
+      <w:lvlJc w:val="left"/>
+      <w:pPr>
+        <w:ind w:left="7189" w:hanging="360"/>
+      </w:pPr>
+      <w:rPr>
+        <w:rFonts w:ascii="Wingdings" w:hAnsi="Wingdings" w:hint="default"/>
+      </w:rPr>
+    </w:lvl>
+  </w:abstractNum>
+  <w:num w:numId="1">
+    <w:abstractNumId w:val="0"/>
+  </w:num>
+  <w:num w:numId="2">
+    <w:abstractNumId w:val="5"/>
+  </w:num>
+  <w:num w:numId="3">
+    <w:abstractNumId w:val="2"/>
+  </w:num>
+  <w:num w:numId="4">
+    <w:abstractNumId w:val="4"/>
+  </w:num>
+  <w:num w:numId="5">
+    <w:abstractNumId w:val="1"/>
+  </w:num>
+  <w:num w:numId="6">
+    <w:abstractNumId w:val="3"/>
+  </w:num>
+</w:numbering>
+</file>
+
 <file path=word/styles.xml><?xml version="1.0" encoding="utf-8"?>
-<w:styles xmlns:mc="http://schemas.openxmlformats.org/markup-compatibility/2006" xmlns:r="http://schemas.openxmlformats.org/officeDocument/2006/relationships" xmlns:w="http://schemas.openxmlformats.org/wordprocessingml/2006/main" xmlns:w14="http://schemas.microsoft.com/office/word/2010/wordml" xmlns:w15="http://schemas.microsoft.com/office/word/2012/wordml" xmlns:w16cex="http://schemas.microsoft.com/office/word/2018/wordml/cex" xmlns:w16cid="http://schemas.microsoft.com/office/word/2016/wordml/cid" xmlns:w16="http://schemas.microsoft.com/office/word/2018/wordml" xmlns:w16sdtdh="http://schemas.microsoft.com/office/word/2020/wordml/sdtdatahash" xmlns:w16se="http://schemas.microsoft.com/office/word/2015/wordml/symex" mc:Ignorable="w14 w15 w16se w16cid w16 w16cex w16sdtdh">
+<w:styles xmlns:mc="http://schemas.openxmlformats.org/markup-compatibility/2006" xmlns:r="http://schemas.openxmlformats.org/officeDocument/2006/relationships" xmlns:w="http://schemas.openxmlformats.org/wordprocessingml/2006/main" xmlns:w14="http://schemas.microsoft.com/office/word/2010/wordml" xmlns:w15="http://schemas.microsoft.com/office/word/2012/wordml" mc:Ignorable="w14 w15">
   <w:docDefaults>
     <w:rPrDefault>
       <w:rPr>
@@ -40,7 +1505,7 @@
       </w:pPr>
     </w:pPrDefault>
   </w:docDefaults>
-  <w:latentStyles w:defLockedState="0" w:defUIPriority="99" w:defSemiHidden="0" w:defUnhideWhenUsed="0" w:defQFormat="0" w:count="376">
+  <w:latentStyles w:defLockedState="0" w:defUIPriority="99" w:defSemiHidden="0" w:defUnhideWhenUsed="0" w:defQFormat="0" w:count="371">
     <w:lsdException w:name="Normal" w:uiPriority="0" w:qFormat="1"/>
     <w:lsdException w:name="heading 1" w:uiPriority="9" w:qFormat="1"/>
     <w:lsdException w:name="heading 2" w:semiHidden="1" w:uiPriority="9" w:unhideWhenUsed="1" w:qFormat="1"/>
@@ -412,11 +1877,6 @@
     <w:lsdException w:name="List Table 5 Dark Accent 6" w:uiPriority="50"/>
     <w:lsdException w:name="List Table 6 Colorful Accent 6" w:uiPriority="51"/>
     <w:lsdException w:name="List Table 7 Colorful Accent 6" w:uiPriority="52"/>
-    <w:lsdException w:name="Mention" w:semiHidden="1" w:unhideWhenUsed="1"/>
-    <w:lsdException w:name="Smart Hyperlink" w:semiHidden="1" w:unhideWhenUsed="1"/>
-    <w:lsdException w:name="Hashtag" w:semiHidden="1" w:unhideWhenUsed="1"/>
-    <w:lsdException w:name="Unresolved Mention" w:semiHidden="1" w:unhideWhenUsed="1"/>
-    <w:lsdException w:name="Smart Link" w:semiHidden="1" w:unhideWhenUsed="1"/>
   </w:latentStyles>
   <w:style w:type="paragraph" w:default="1" w:styleId="a">
     <w:name w:val="Normal"/>
@@ -511,7 +1971,7 @@
     </w:rPr>
   </w:style>
   <w:style w:type="character" w:customStyle="1" w:styleId="a4">
-    <w:name w:val="Заголовок Знак"/>
+    <w:name w:val="Название Знак"/>
     <w:basedOn w:val="a0"/>
     <w:link w:val="a3"/>
     <w:uiPriority w:val="10"/>
@@ -524,6 +1984,17 @@
       <w:sz w:val="48"/>
       <w:szCs w:val="56"/>
     </w:rPr>
+  </w:style>
+  <w:style w:type="paragraph" w:styleId="a5">
+    <w:name w:val="List Paragraph"/>
+    <w:basedOn w:val="a"/>
+    <w:uiPriority w:val="34"/>
+    <w:qFormat/>
+    <w:rsid w:val="008716BA"/>
+    <w:pPr>
+      <w:ind w:left="720"/>
+      <w:contextualSpacing/>
+    </w:pPr>
   </w:style>
 </w:styles>
 </file>

</xml_diff>